<commit_message>
Mise à jour description uc
</commit_message>
<xml_diff>
--- a/descriptionUC.docx
+++ b/descriptionUC.docx
@@ -12,29 +12,55 @@
     </w:p>
     <w:p>
       <w:r>
+        <w:rPr>
+          <w:b/>
+        </w:rPr>
+        <w:t>Nom du use case :</w:t>
+      </w:r>
+      <w:r>
+        <w:t xml:space="preserve"> Signaler animal perdu </w:t>
+      </w:r>
+    </w:p>
+    <w:p>
+      <w:r>
+        <w:rPr>
+          <w:b/>
+        </w:rPr>
+        <w:t>Acteur :</w:t>
+      </w:r>
+      <w:r>
+        <w:t xml:space="preserve"> Owner (propriétaire d’un animal)</w:t>
+      </w:r>
+    </w:p>
+    <w:p>
+      <w:r>
+        <w:rPr>
+          <w:b/>
+        </w:rPr>
+        <w:t>Description</w:t>
+      </w:r>
+      <w:r>
+        <w:rPr>
+          <w:b/>
+        </w:rPr>
+        <w:t> :</w:t>
+      </w:r>
+      <w:r>
+        <w:t xml:space="preserve"> </w:t>
+      </w:r>
+      <w:r>
         <w:t>Un propriétaire</w:t>
       </w:r>
       <w:r>
-        <w:t xml:space="preserve"> (</w:t>
-      </w:r>
-      <w:proofErr w:type="spellStart"/>
-      <w:r>
-        <w:t>owner</w:t>
-      </w:r>
-      <w:proofErr w:type="spellEnd"/>
-      <w:r>
-        <w:t>)</w:t>
-      </w:r>
-      <w:r>
-        <w:t xml:space="preserve"> qui c’est au préalablement connecté à l’application « </w:t>
-      </w:r>
-      <w:proofErr w:type="spellStart"/>
-      <w:r>
-        <w:t>WhereIsMyPet</w:t>
-      </w:r>
-      <w:proofErr w:type="spellEnd"/>
-      <w:r>
-        <w:t> » grâ</w:t>
+        <w:t xml:space="preserve"> (owner)</w:t>
+      </w:r>
+      <w:r>
+        <w:t xml:space="preserve"> qui s</w:t>
+      </w:r>
+      <w:bookmarkStart w:id="0" w:name="_GoBack"/>
+      <w:bookmarkEnd w:id="0"/>
+      <w:r>
+        <w:t>’est au préalablement connecté à l’application « WhereIsMyPet » grâ</w:t>
       </w:r>
       <w:r>
         <w:t>ce à c</w:t>
@@ -45,8 +71,14 @@
       <w:r>
         <w:t xml:space="preserve"> peut signaler perdu un animal lui appartenant.</w:t>
       </w:r>
-    </w:p>
-    <w:p>
+      <w:r>
+        <w:t xml:space="preserve"> </w:t>
+      </w:r>
+    </w:p>
+    <w:p>
+      <w:r>
+        <w:t xml:space="preserve"> </w:t>
+      </w:r>
       <w:r>
         <w:t>Pour ce faire</w:t>
       </w:r>
@@ -127,14 +159,12 @@
       <w:r>
         <w:t xml:space="preserve"> dans la table « </w:t>
       </w:r>
-      <w:proofErr w:type="spellStart"/>
       <w:r>
         <w:rPr>
           <w:b/>
         </w:rPr>
         <w:t>Lost</w:t>
       </w:r>
-      <w:proofErr w:type="spellEnd"/>
       <w:r>
         <w:t> »</w:t>
       </w:r>
@@ -150,19 +180,441 @@
     </w:p>
     <w:p>
       <w:r>
+        <w:rPr>
+          <w:b/>
+        </w:rPr>
+        <w:t>Préconditions</w:t>
+      </w:r>
+      <w:r>
+        <w:rPr>
+          <w:b/>
+        </w:rPr>
+        <w:t> :</w:t>
+      </w:r>
+      <w:r>
+        <w:t xml:space="preserve"> L’utilisateur doit être </w:t>
+      </w:r>
+      <w:r>
+        <w:t xml:space="preserve">authentifié </w:t>
+      </w:r>
+      <w:r>
+        <w:t xml:space="preserve">en tant que OWNER (propriétaire) </w:t>
+      </w:r>
+      <w:r>
+        <w:t>et avoir déjà ajouté des animaux dans l’application.</w:t>
+      </w:r>
+    </w:p>
+    <w:p>
+      <w:r>
+        <w:rPr>
+          <w:b/>
+        </w:rPr>
+        <w:t>Démarrage :</w:t>
+      </w:r>
+      <w:r>
+        <w:t xml:space="preserve"> L’</w:t>
+      </w:r>
+      <w:r>
+        <w:t>utilisateur demande la page « Mes animaux »</w:t>
+      </w:r>
+      <w:r>
+        <w:t>.</w:t>
+      </w:r>
+    </w:p>
+    <w:p>
+      <w:pPr>
+        <w:pStyle w:val="NormalWeb"/>
+        <w:shd w:val="clear" w:color="auto" w:fill="FFFFFF"/>
+        <w:spacing w:before="0" w:beforeAutospacing="0" w:after="45" w:afterAutospacing="0"/>
+        <w:rPr>
+          <w:rStyle w:val="lev"/>
+          <w:rFonts w:ascii="Aileron" w:eastAsiaTheme="majorEastAsia" w:hAnsi="Aileron"/>
+          <w:color w:val="000000"/>
+          <w:sz w:val="21"/>
+          <w:szCs w:val="21"/>
+        </w:rPr>
+      </w:pPr>
+    </w:p>
+    <w:p>
+      <w:pPr>
+        <w:pStyle w:val="NormalWeb"/>
+        <w:shd w:val="clear" w:color="auto" w:fill="FFFFFF"/>
+        <w:spacing w:before="0" w:beforeAutospacing="0" w:after="45" w:afterAutospacing="0"/>
+        <w:rPr>
+          <w:rFonts w:ascii="Aileron" w:hAnsi="Aileron"/>
+          <w:color w:val="000000"/>
+          <w:sz w:val="21"/>
+          <w:szCs w:val="21"/>
+        </w:rPr>
+      </w:pPr>
+      <w:r>
+        <w:rPr>
+          <w:rStyle w:val="lev"/>
+          <w:rFonts w:ascii="Aileron" w:eastAsiaTheme="majorEastAsia" w:hAnsi="Aileron"/>
+          <w:color w:val="000000"/>
+          <w:sz w:val="21"/>
+          <w:szCs w:val="21"/>
+        </w:rPr>
+        <w:t>Le scénario nominal </w:t>
+      </w:r>
+    </w:p>
+    <w:p>
+      <w:pPr>
+        <w:pStyle w:val="NormalWeb"/>
+        <w:numPr>
+          <w:ilvl w:val="0"/>
+          <w:numId w:val="2"/>
+        </w:numPr>
+        <w:shd w:val="clear" w:color="auto" w:fill="FFFFFF"/>
+        <w:spacing w:before="0" w:beforeAutospacing="0" w:after="45" w:afterAutospacing="0"/>
+        <w:rPr>
+          <w:rFonts w:ascii="Aileron" w:hAnsi="Aileron"/>
+          <w:color w:val="000000"/>
+          <w:sz w:val="21"/>
+          <w:szCs w:val="21"/>
+        </w:rPr>
+      </w:pPr>
+      <w:r>
+        <w:rPr>
+          <w:rFonts w:ascii="Aileron" w:hAnsi="Aileron"/>
+          <w:color w:val="000000"/>
+          <w:sz w:val="21"/>
+          <w:szCs w:val="21"/>
+        </w:rPr>
+        <w:t>L’utilisateur demande la page « Mes animaux »</w:t>
+      </w:r>
+    </w:p>
+    <w:p>
+      <w:pPr>
+        <w:pStyle w:val="NormalWeb"/>
+        <w:numPr>
+          <w:ilvl w:val="0"/>
+          <w:numId w:val="2"/>
+        </w:numPr>
+        <w:shd w:val="clear" w:color="auto" w:fill="FFFFFF"/>
+        <w:spacing w:before="0" w:beforeAutospacing="0" w:after="45" w:afterAutospacing="0"/>
+        <w:rPr>
+          <w:rFonts w:ascii="Aileron" w:hAnsi="Aileron"/>
+          <w:color w:val="000000"/>
+          <w:sz w:val="21"/>
+          <w:szCs w:val="21"/>
+        </w:rPr>
+      </w:pPr>
+      <w:r>
+        <w:rPr>
+          <w:rFonts w:ascii="Aileron" w:hAnsi="Aileron"/>
+          <w:color w:val="000000"/>
+          <w:sz w:val="21"/>
+          <w:szCs w:val="21"/>
+        </w:rPr>
+        <w:t xml:space="preserve">Le système affiche </w:t>
+      </w:r>
+      <w:r>
+        <w:rPr>
+          <w:rFonts w:ascii="Aileron" w:hAnsi="Aileron"/>
+          <w:color w:val="000000"/>
+          <w:sz w:val="21"/>
+          <w:szCs w:val="21"/>
+        </w:rPr>
+        <w:t xml:space="preserve">la </w:t>
+      </w:r>
+      <w:r>
+        <w:rPr>
+          <w:rFonts w:ascii="Aileron" w:hAnsi="Aileron"/>
+          <w:color w:val="000000"/>
+          <w:sz w:val="21"/>
+          <w:szCs w:val="21"/>
+        </w:rPr>
+        <w:t xml:space="preserve">page </w:t>
+      </w:r>
+    </w:p>
+    <w:p>
+      <w:pPr>
+        <w:pStyle w:val="NormalWeb"/>
+        <w:numPr>
+          <w:ilvl w:val="0"/>
+          <w:numId w:val="2"/>
+        </w:numPr>
+        <w:shd w:val="clear" w:color="auto" w:fill="FFFFFF"/>
+        <w:spacing w:before="0" w:beforeAutospacing="0" w:after="45" w:afterAutospacing="0"/>
+        <w:rPr>
+          <w:rFonts w:ascii="Aileron" w:hAnsi="Aileron"/>
+          <w:color w:val="000000"/>
+          <w:sz w:val="21"/>
+          <w:szCs w:val="21"/>
+        </w:rPr>
+      </w:pPr>
+      <w:r>
+        <w:rPr>
+          <w:rFonts w:ascii="Aileron" w:hAnsi="Aileron"/>
+          <w:color w:val="000000"/>
+          <w:sz w:val="21"/>
+          <w:szCs w:val="21"/>
+        </w:rPr>
+        <w:t>L’utilisateur visualise ces animaux</w:t>
+      </w:r>
+    </w:p>
+    <w:p>
+      <w:pPr>
+        <w:pStyle w:val="NormalWeb"/>
+        <w:numPr>
+          <w:ilvl w:val="0"/>
+          <w:numId w:val="2"/>
+        </w:numPr>
+        <w:shd w:val="clear" w:color="auto" w:fill="FFFFFF"/>
+        <w:spacing w:before="0" w:beforeAutospacing="0" w:after="45" w:afterAutospacing="0"/>
+        <w:rPr>
+          <w:rFonts w:ascii="Aileron" w:hAnsi="Aileron"/>
+          <w:color w:val="000000"/>
+          <w:sz w:val="21"/>
+          <w:szCs w:val="21"/>
+        </w:rPr>
+      </w:pPr>
+      <w:r>
+        <w:rPr>
+          <w:rFonts w:ascii="Aileron" w:hAnsi="Aileron"/>
+          <w:color w:val="000000"/>
+          <w:sz w:val="21"/>
+          <w:szCs w:val="21"/>
+        </w:rPr>
+        <w:t>L’utilisateur sélection l’animal qu’il a perdu</w:t>
+      </w:r>
+    </w:p>
+    <w:p>
+      <w:pPr>
+        <w:pStyle w:val="NormalWeb"/>
+        <w:numPr>
+          <w:ilvl w:val="0"/>
+          <w:numId w:val="2"/>
+        </w:numPr>
+        <w:shd w:val="clear" w:color="auto" w:fill="FFFFFF"/>
+        <w:spacing w:before="0" w:beforeAutospacing="0" w:after="45" w:afterAutospacing="0"/>
+        <w:rPr>
+          <w:rFonts w:ascii="Aileron" w:hAnsi="Aileron"/>
+          <w:color w:val="000000"/>
+          <w:sz w:val="21"/>
+          <w:szCs w:val="21"/>
+        </w:rPr>
+      </w:pPr>
+      <w:r>
+        <w:rPr>
+          <w:rFonts w:ascii="Aileron" w:hAnsi="Aileron"/>
+          <w:color w:val="000000"/>
+          <w:sz w:val="21"/>
+          <w:szCs w:val="21"/>
+        </w:rPr>
+        <w:t>L’utilisateur valide sa s</w:t>
+      </w:r>
+      <w:r>
+        <w:rPr>
+          <w:rFonts w:ascii="Aileron" w:hAnsi="Aileron"/>
+          <w:color w:val="000000"/>
+          <w:sz w:val="21"/>
+          <w:szCs w:val="21"/>
+        </w:rPr>
+        <w:t>é</w:t>
+      </w:r>
+      <w:r>
+        <w:rPr>
+          <w:rFonts w:ascii="Aileron" w:hAnsi="Aileron"/>
+          <w:color w:val="000000"/>
+          <w:sz w:val="21"/>
+          <w:szCs w:val="21"/>
+        </w:rPr>
+        <w:t>lection</w:t>
+      </w:r>
+    </w:p>
+    <w:p>
+      <w:pPr>
+        <w:pStyle w:val="NormalWeb"/>
+        <w:numPr>
+          <w:ilvl w:val="0"/>
+          <w:numId w:val="2"/>
+        </w:numPr>
+        <w:shd w:val="clear" w:color="auto" w:fill="FFFFFF"/>
+        <w:spacing w:before="0" w:beforeAutospacing="0" w:after="45" w:afterAutospacing="0"/>
+        <w:rPr>
+          <w:rFonts w:ascii="Aileron" w:hAnsi="Aileron"/>
+          <w:color w:val="000000"/>
+          <w:sz w:val="21"/>
+          <w:szCs w:val="21"/>
+        </w:rPr>
+      </w:pPr>
+      <w:r>
+        <w:rPr>
+          <w:rFonts w:ascii="Aileron" w:hAnsi="Aileron"/>
+          <w:color w:val="000000"/>
+          <w:sz w:val="21"/>
+          <w:szCs w:val="21"/>
+        </w:rPr>
+        <w:t>Le système met à jour le statut de l’animal sélectionné</w:t>
+      </w:r>
+      <w:r>
+        <w:rPr>
+          <w:rFonts w:ascii="Aileron" w:hAnsi="Aileron"/>
+          <w:color w:val="000000"/>
+          <w:sz w:val="21"/>
+          <w:szCs w:val="21"/>
+        </w:rPr>
+        <w:t xml:space="preserve"> en « </w:t>
+      </w:r>
+      <w:r>
+        <w:rPr>
+          <w:rFonts w:ascii="Aileron" w:hAnsi="Aileron"/>
+          <w:color w:val="000000"/>
+          <w:sz w:val="21"/>
+          <w:szCs w:val="21"/>
+        </w:rPr>
+        <w:t>PERDU</w:t>
+      </w:r>
+      <w:r>
+        <w:rPr>
+          <w:rFonts w:ascii="Aileron" w:hAnsi="Aileron"/>
+          <w:color w:val="000000"/>
+          <w:sz w:val="21"/>
+          <w:szCs w:val="21"/>
+        </w:rPr>
+        <w:t> »</w:t>
+      </w:r>
+    </w:p>
+    <w:p>
+      <w:pPr>
+        <w:pStyle w:val="NormalWeb"/>
+        <w:numPr>
+          <w:ilvl w:val="0"/>
+          <w:numId w:val="2"/>
+        </w:numPr>
+        <w:shd w:val="clear" w:color="auto" w:fill="FFFFFF"/>
+        <w:spacing w:before="0" w:beforeAutospacing="0" w:after="45" w:afterAutospacing="0"/>
+        <w:rPr>
+          <w:rFonts w:ascii="Aileron" w:hAnsi="Aileron"/>
+          <w:color w:val="000000"/>
+          <w:sz w:val="21"/>
+          <w:szCs w:val="21"/>
+        </w:rPr>
+      </w:pPr>
+      <w:r>
+        <w:rPr>
+          <w:rFonts w:ascii="Aileron" w:hAnsi="Aileron"/>
+          <w:color w:val="000000"/>
+          <w:sz w:val="21"/>
+          <w:szCs w:val="21"/>
+        </w:rPr>
+        <w:t>Le système affiche un message pour informer l’utilisateur que la demande a été prise en compte.</w:t>
+      </w:r>
+    </w:p>
+    <w:p>
+      <w:pPr>
+        <w:pStyle w:val="NormalWeb"/>
+        <w:shd w:val="clear" w:color="auto" w:fill="FFFFFF"/>
+        <w:spacing w:before="0" w:beforeAutospacing="0" w:after="45" w:afterAutospacing="0"/>
+        <w:rPr>
+          <w:rFonts w:ascii="Aileron" w:hAnsi="Aileron"/>
+          <w:color w:val="000000"/>
+          <w:sz w:val="21"/>
+          <w:szCs w:val="21"/>
+        </w:rPr>
+      </w:pPr>
+    </w:p>
+    <w:p>
+      <w:pPr>
+        <w:pStyle w:val="NormalWeb"/>
+        <w:shd w:val="clear" w:color="auto" w:fill="FFFFFF"/>
+        <w:spacing w:before="0" w:beforeAutospacing="0" w:after="45" w:afterAutospacing="0"/>
+        <w:rPr>
+          <w:rStyle w:val="lev"/>
+          <w:rFonts w:ascii="Aileron" w:eastAsiaTheme="majorEastAsia" w:hAnsi="Aileron"/>
+          <w:color w:val="000000"/>
+          <w:sz w:val="21"/>
+          <w:szCs w:val="21"/>
+        </w:rPr>
+      </w:pPr>
+      <w:r>
+        <w:rPr>
+          <w:rStyle w:val="lev"/>
+          <w:rFonts w:ascii="Aileron" w:eastAsiaTheme="majorEastAsia" w:hAnsi="Aileron"/>
+          <w:color w:val="000000"/>
+          <w:sz w:val="21"/>
+          <w:szCs w:val="21"/>
+        </w:rPr>
+        <w:t>Les scénarios d’exception</w:t>
+      </w:r>
+    </w:p>
+    <w:p>
+      <w:pPr>
+        <w:pStyle w:val="NormalWeb"/>
+        <w:numPr>
+          <w:ilvl w:val="0"/>
+          <w:numId w:val="3"/>
+        </w:numPr>
+        <w:shd w:val="clear" w:color="auto" w:fill="FFFFFF"/>
+        <w:spacing w:before="0" w:beforeAutospacing="0" w:after="45" w:afterAutospacing="0"/>
+        <w:rPr>
+          <w:rFonts w:ascii="Aileron" w:hAnsi="Aileron"/>
+          <w:color w:val="000000"/>
+          <w:sz w:val="21"/>
+          <w:szCs w:val="21"/>
+        </w:rPr>
+      </w:pPr>
+      <w:r>
+        <w:rPr>
+          <w:rFonts w:ascii="Aileron" w:hAnsi="Aileron"/>
+          <w:color w:val="000000"/>
+          <w:sz w:val="21"/>
+          <w:szCs w:val="21"/>
+        </w:rPr>
+        <w:t>Le système affiche un message d’erreur si le propriétaire n’a pas d’animaux enregistré</w:t>
+      </w:r>
+      <w:r>
+        <w:rPr>
+          <w:rFonts w:ascii="Aileron" w:hAnsi="Aileron"/>
+          <w:color w:val="000000"/>
+          <w:sz w:val="21"/>
+          <w:szCs w:val="21"/>
+        </w:rPr>
+        <w:t>s</w:t>
+      </w:r>
+      <w:r>
+        <w:rPr>
+          <w:rFonts w:ascii="Aileron" w:hAnsi="Aileron"/>
+          <w:color w:val="000000"/>
+          <w:sz w:val="21"/>
+          <w:szCs w:val="21"/>
+        </w:rPr>
+        <w:t>.</w:t>
+      </w:r>
+    </w:p>
+    <w:p/>
+    <w:p>
+      <w:r>
         <w:t>Le diagramme de séquence système ci-de</w:t>
       </w:r>
       <w:r>
         <w:t xml:space="preserve">ssous représente les échanges </w:t>
       </w:r>
       <w:r>
-        <w:t>entre l’acteur (propriétaire)</w:t>
+        <w:t>entre l’acteur Ow</w:t>
+      </w:r>
+      <w:r>
+        <w:t>ner (</w:t>
+      </w:r>
+      <w:r>
+        <w:t>propriétaire)</w:t>
       </w:r>
       <w:r>
         <w:t xml:space="preserve"> et le système : </w:t>
       </w:r>
     </w:p>
     <w:p>
+      <w:pPr>
+        <w:jc w:val="center"/>
+        <w:rPr>
+          <w:rFonts w:ascii="Aileron" w:hAnsi="Aileron"/>
+          <w:color w:val="000000"/>
+          <w:sz w:val="21"/>
+          <w:szCs w:val="21"/>
+        </w:rPr>
+      </w:pPr>
       <w:r>
         <w:pict>
           <v:shapetype id="_x0000_t75" coordsize="21600,21600" o:spt="75" o:preferrelative="t" path="m@4@5l@4@11@9@11@9@5xe" filled="f" stroked="f">
@@ -184,17 +636,19 @@
             <v:path o:extrusionok="f" gradientshapeok="t" o:connecttype="rect"/>
             <o:lock v:ext="edit" aspectratio="t"/>
           </v:shapetype>
-          <v:shape id="_x0000_i1045" type="#_x0000_t75" style="width:373.75pt;height:169.05pt">
-            <v:imagedata r:id="rId4" o:title="Sans titre-1"/>
+          <v:shape id="_x0000_i1025" type="#_x0000_t75" style="width:373.5pt;height:168.75pt">
+            <v:imagedata r:id="rId5" o:title="Sans titre-1"/>
           </v:shape>
         </w:pict>
       </w:r>
     </w:p>
+    <w:p/>
     <w:p>
       <w:pPr>
         <w:pStyle w:val="Titre2"/>
       </w:pPr>
       <w:r>
+        <w:lastRenderedPageBreak/>
         <w:t xml:space="preserve"> </w:t>
       </w:r>
       <w:r>
@@ -203,29 +657,55 @@
     </w:p>
     <w:p>
       <w:r>
-        <w:t>Un propriétaire (</w:t>
-      </w:r>
-      <w:proofErr w:type="spellStart"/>
-      <w:r>
-        <w:t>owner</w:t>
-      </w:r>
-      <w:proofErr w:type="spellEnd"/>
-      <w:r>
-        <w:t>) qui c’est au préalablement connecté à l’application « </w:t>
-      </w:r>
-      <w:proofErr w:type="spellStart"/>
-      <w:r>
-        <w:t>WhereIsMyPet</w:t>
-      </w:r>
-      <w:proofErr w:type="spellEnd"/>
-      <w:r>
-        <w:t xml:space="preserve"> » grâce à ces identifiants de connexion peut </w:t>
-      </w:r>
-      <w:r>
-        <w:t xml:space="preserve">supprimer un animal </w:t>
-      </w:r>
-      <w:r>
-        <w:t>lui appartenant.</w:t>
+        <w:rPr>
+          <w:b/>
+        </w:rPr>
+        <w:t xml:space="preserve">Nom du use case : </w:t>
+      </w:r>
+      <w:r>
+        <w:t>Supprimer un animal</w:t>
+      </w:r>
+    </w:p>
+    <w:p>
+      <w:pPr>
+        <w:rPr>
+          <w:b/>
+        </w:rPr>
+      </w:pPr>
+      <w:r>
+        <w:rPr>
+          <w:b/>
+        </w:rPr>
+        <w:t>Acteur :</w:t>
+      </w:r>
+      <w:r>
+        <w:rPr>
+          <w:b/>
+        </w:rPr>
+        <w:t xml:space="preserve"> </w:t>
+      </w:r>
+      <w:r>
+        <w:t>Owner (propriétaire d’un animal)</w:t>
+      </w:r>
+    </w:p>
+    <w:p>
+      <w:r>
+        <w:rPr>
+          <w:b/>
+        </w:rPr>
+        <w:t>Description :</w:t>
+      </w:r>
+      <w:r>
+        <w:t xml:space="preserve"> </w:t>
+      </w:r>
+      <w:r>
+        <w:t xml:space="preserve"> </w:t>
+      </w:r>
+      <w:r>
+        <w:t>Un propriétaire (owner) qui s</w:t>
+      </w:r>
+      <w:r>
+        <w:t>’est au préalablement connecté à l’application « WhereIsMyPet » grâce à ces identifiants de connexion peut supprimer un animal lui appartenant.</w:t>
       </w:r>
     </w:p>
     <w:p>
@@ -271,22 +751,340 @@
       <w:r>
         <w:t>sélectionné</w:t>
       </w:r>
-      <w:bookmarkStart w:id="0" w:name="_GoBack"/>
-      <w:bookmarkEnd w:id="0"/>
       <w:r>
         <w:t>.</w:t>
       </w:r>
     </w:p>
     <w:p>
-      <w:r>
-        <w:t xml:space="preserve">Le diagramme de séquence système ci-dessous représente les échanges entre l’acteur (propriétaire) et le système : </w:t>
-      </w:r>
-    </w:p>
-    <w:p>
+      <w:pPr>
+        <w:rPr>
+          <w:b/>
+        </w:rPr>
+      </w:pPr>
+    </w:p>
+    <w:p>
+      <w:pPr>
+        <w:rPr>
+          <w:b/>
+        </w:rPr>
+      </w:pPr>
+      <w:r>
+        <w:rPr>
+          <w:b/>
+        </w:rPr>
+        <w:t>Le scenario nominal</w:t>
+      </w:r>
+    </w:p>
+    <w:p>
+      <w:pPr>
+        <w:pStyle w:val="NormalWeb"/>
+        <w:numPr>
+          <w:ilvl w:val="0"/>
+          <w:numId w:val="5"/>
+        </w:numPr>
+        <w:shd w:val="clear" w:color="auto" w:fill="FFFFFF"/>
+        <w:spacing w:before="0" w:beforeAutospacing="0" w:after="45" w:afterAutospacing="0"/>
+        <w:rPr>
+          <w:rFonts w:ascii="Aileron" w:hAnsi="Aileron"/>
+          <w:color w:val="000000"/>
+          <w:sz w:val="21"/>
+          <w:szCs w:val="21"/>
+        </w:rPr>
+      </w:pPr>
+      <w:r>
+        <w:rPr>
+          <w:rFonts w:ascii="Aileron" w:hAnsi="Aileron"/>
+          <w:color w:val="000000"/>
+          <w:sz w:val="21"/>
+          <w:szCs w:val="21"/>
+        </w:rPr>
+        <w:t>L’utilisateur demande la page « Mes animaux »</w:t>
+      </w:r>
+    </w:p>
+    <w:p>
+      <w:pPr>
+        <w:pStyle w:val="NormalWeb"/>
+        <w:numPr>
+          <w:ilvl w:val="0"/>
+          <w:numId w:val="5"/>
+        </w:numPr>
+        <w:shd w:val="clear" w:color="auto" w:fill="FFFFFF"/>
+        <w:spacing w:before="0" w:beforeAutospacing="0" w:after="45" w:afterAutospacing="0"/>
+        <w:rPr>
+          <w:rFonts w:ascii="Aileron" w:hAnsi="Aileron"/>
+          <w:color w:val="000000"/>
+          <w:sz w:val="21"/>
+          <w:szCs w:val="21"/>
+        </w:rPr>
+      </w:pPr>
+      <w:r>
+        <w:rPr>
+          <w:rFonts w:ascii="Aileron" w:hAnsi="Aileron"/>
+          <w:color w:val="000000"/>
+          <w:sz w:val="21"/>
+          <w:szCs w:val="21"/>
+        </w:rPr>
+        <w:t xml:space="preserve">Le système affiche la page </w:t>
+      </w:r>
+    </w:p>
+    <w:p>
+      <w:pPr>
+        <w:pStyle w:val="NormalWeb"/>
+        <w:numPr>
+          <w:ilvl w:val="0"/>
+          <w:numId w:val="5"/>
+        </w:numPr>
+        <w:shd w:val="clear" w:color="auto" w:fill="FFFFFF"/>
+        <w:spacing w:before="0" w:beforeAutospacing="0" w:after="45" w:afterAutospacing="0"/>
+        <w:rPr>
+          <w:rFonts w:ascii="Aileron" w:hAnsi="Aileron"/>
+          <w:color w:val="000000"/>
+          <w:sz w:val="21"/>
+          <w:szCs w:val="21"/>
+        </w:rPr>
+      </w:pPr>
+      <w:r>
+        <w:rPr>
+          <w:rFonts w:ascii="Aileron" w:hAnsi="Aileron"/>
+          <w:color w:val="000000"/>
+          <w:sz w:val="21"/>
+          <w:szCs w:val="21"/>
+        </w:rPr>
+        <w:t>L’utilisateur visualise ces animaux</w:t>
+      </w:r>
+    </w:p>
+    <w:p>
+      <w:pPr>
+        <w:pStyle w:val="NormalWeb"/>
+        <w:numPr>
+          <w:ilvl w:val="0"/>
+          <w:numId w:val="5"/>
+        </w:numPr>
+        <w:shd w:val="clear" w:color="auto" w:fill="FFFFFF"/>
+        <w:spacing w:before="0" w:beforeAutospacing="0" w:after="45" w:afterAutospacing="0"/>
+        <w:rPr>
+          <w:rFonts w:ascii="Aileron" w:hAnsi="Aileron"/>
+          <w:color w:val="000000"/>
+          <w:sz w:val="21"/>
+          <w:szCs w:val="21"/>
+        </w:rPr>
+      </w:pPr>
+      <w:r>
+        <w:rPr>
+          <w:rFonts w:ascii="Aileron" w:hAnsi="Aileron"/>
+          <w:color w:val="000000"/>
+          <w:sz w:val="21"/>
+          <w:szCs w:val="21"/>
+        </w:rPr>
+        <w:t xml:space="preserve">L’utilisateur sélection </w:t>
+      </w:r>
+      <w:r>
+        <w:rPr>
+          <w:rFonts w:ascii="Aileron" w:hAnsi="Aileron"/>
+          <w:color w:val="000000"/>
+          <w:sz w:val="21"/>
+          <w:szCs w:val="21"/>
+        </w:rPr>
+        <w:t>le ou les animaux à supprimer</w:t>
+      </w:r>
+    </w:p>
+    <w:p>
+      <w:pPr>
+        <w:pStyle w:val="NormalWeb"/>
+        <w:numPr>
+          <w:ilvl w:val="0"/>
+          <w:numId w:val="5"/>
+        </w:numPr>
+        <w:shd w:val="clear" w:color="auto" w:fill="FFFFFF"/>
+        <w:spacing w:before="0" w:beforeAutospacing="0" w:after="45" w:afterAutospacing="0"/>
+        <w:rPr>
+          <w:rFonts w:ascii="Aileron" w:hAnsi="Aileron"/>
+          <w:color w:val="000000"/>
+          <w:sz w:val="21"/>
+          <w:szCs w:val="21"/>
+        </w:rPr>
+      </w:pPr>
+      <w:r>
+        <w:rPr>
+          <w:rFonts w:ascii="Aileron" w:hAnsi="Aileron"/>
+          <w:color w:val="000000"/>
+          <w:sz w:val="21"/>
+          <w:szCs w:val="21"/>
+        </w:rPr>
+        <w:t>L’utilisateur valide sa sélection</w:t>
+      </w:r>
+    </w:p>
+    <w:p>
+      <w:pPr>
+        <w:pStyle w:val="NormalWeb"/>
+        <w:numPr>
+          <w:ilvl w:val="0"/>
+          <w:numId w:val="5"/>
+        </w:numPr>
+        <w:shd w:val="clear" w:color="auto" w:fill="FFFFFF"/>
+        <w:spacing w:before="0" w:beforeAutospacing="0" w:after="45" w:afterAutospacing="0"/>
+        <w:rPr>
+          <w:rFonts w:ascii="Aileron" w:hAnsi="Aileron"/>
+          <w:color w:val="000000"/>
+          <w:sz w:val="21"/>
+          <w:szCs w:val="21"/>
+        </w:rPr>
+      </w:pPr>
+      <w:r>
+        <w:rPr>
+          <w:rFonts w:ascii="Aileron" w:hAnsi="Aileron"/>
+          <w:color w:val="000000"/>
+          <w:sz w:val="21"/>
+          <w:szCs w:val="21"/>
+        </w:rPr>
+        <w:t xml:space="preserve">Le </w:t>
+      </w:r>
+      <w:r>
+        <w:rPr>
+          <w:rFonts w:ascii="Aileron" w:hAnsi="Aileron"/>
+          <w:color w:val="000000"/>
+          <w:sz w:val="21"/>
+          <w:szCs w:val="21"/>
+        </w:rPr>
+        <w:t>système traite la demande et supprime les animaux de la base de donnée</w:t>
+      </w:r>
+      <w:r>
+        <w:rPr>
+          <w:rFonts w:ascii="Aileron" w:hAnsi="Aileron"/>
+          <w:color w:val="000000"/>
+          <w:sz w:val="21"/>
+          <w:szCs w:val="21"/>
+        </w:rPr>
+        <w:t>.</w:t>
+      </w:r>
+    </w:p>
+    <w:p>
+      <w:pPr>
+        <w:pStyle w:val="NormalWeb"/>
+        <w:numPr>
+          <w:ilvl w:val="0"/>
+          <w:numId w:val="5"/>
+        </w:numPr>
+        <w:shd w:val="clear" w:color="auto" w:fill="FFFFFF"/>
+        <w:spacing w:before="0" w:beforeAutospacing="0" w:after="45" w:afterAutospacing="0"/>
+        <w:rPr>
+          <w:rFonts w:ascii="Aileron" w:hAnsi="Aileron"/>
+          <w:color w:val="000000"/>
+          <w:sz w:val="21"/>
+          <w:szCs w:val="21"/>
+        </w:rPr>
+      </w:pPr>
+      <w:r>
+        <w:rPr>
+          <w:rFonts w:ascii="Aileron" w:hAnsi="Aileron"/>
+          <w:color w:val="000000"/>
+          <w:sz w:val="21"/>
+          <w:szCs w:val="21"/>
+        </w:rPr>
+        <w:t xml:space="preserve">Le système affiche un message pour informer l’utilisateur que la </w:t>
+      </w:r>
+      <w:r>
+        <w:rPr>
+          <w:rFonts w:ascii="Aileron" w:hAnsi="Aileron"/>
+          <w:color w:val="000000"/>
+          <w:sz w:val="21"/>
+          <w:szCs w:val="21"/>
+        </w:rPr>
+        <w:t>suppression a été réalisée</w:t>
+      </w:r>
+    </w:p>
+    <w:p/>
+    <w:p>
+      <w:pPr>
+        <w:pStyle w:val="NormalWeb"/>
+        <w:shd w:val="clear" w:color="auto" w:fill="FFFFFF"/>
+        <w:spacing w:before="0" w:beforeAutospacing="0" w:after="45" w:afterAutospacing="0"/>
+        <w:rPr>
+          <w:rStyle w:val="lev"/>
+          <w:rFonts w:ascii="Aileron" w:eastAsiaTheme="majorEastAsia" w:hAnsi="Aileron"/>
+          <w:color w:val="000000"/>
+          <w:sz w:val="21"/>
+          <w:szCs w:val="21"/>
+        </w:rPr>
+      </w:pPr>
+      <w:r>
+        <w:rPr>
+          <w:rStyle w:val="lev"/>
+          <w:rFonts w:ascii="Aileron" w:eastAsiaTheme="majorEastAsia" w:hAnsi="Aileron"/>
+          <w:color w:val="000000"/>
+          <w:sz w:val="21"/>
+          <w:szCs w:val="21"/>
+        </w:rPr>
+        <w:t>Les scénarios d’exception</w:t>
+      </w:r>
+    </w:p>
+    <w:p>
+      <w:pPr>
+        <w:pStyle w:val="NormalWeb"/>
+        <w:numPr>
+          <w:ilvl w:val="0"/>
+          <w:numId w:val="6"/>
+        </w:numPr>
+        <w:shd w:val="clear" w:color="auto" w:fill="FFFFFF"/>
+        <w:spacing w:before="0" w:beforeAutospacing="0" w:after="45" w:afterAutospacing="0"/>
+        <w:rPr>
+          <w:rFonts w:ascii="Aileron" w:hAnsi="Aileron"/>
+          <w:color w:val="000000"/>
+          <w:sz w:val="21"/>
+          <w:szCs w:val="21"/>
+        </w:rPr>
+      </w:pPr>
+      <w:r>
+        <w:rPr>
+          <w:rFonts w:ascii="Aileron" w:hAnsi="Aileron"/>
+          <w:color w:val="000000"/>
+          <w:sz w:val="21"/>
+          <w:szCs w:val="21"/>
+        </w:rPr>
+        <w:t>Le système affiche un message d’erreur si le propriétaire n’a pas d’animaux enregistré</w:t>
+      </w:r>
+      <w:r>
+        <w:rPr>
+          <w:rFonts w:ascii="Aileron" w:hAnsi="Aileron"/>
+          <w:color w:val="000000"/>
+          <w:sz w:val="21"/>
+          <w:szCs w:val="21"/>
+        </w:rPr>
+        <w:t>s</w:t>
+      </w:r>
+      <w:r>
+        <w:rPr>
+          <w:rFonts w:ascii="Aileron" w:hAnsi="Aileron"/>
+          <w:color w:val="000000"/>
+          <w:sz w:val="21"/>
+          <w:szCs w:val="21"/>
+        </w:rPr>
+        <w:t>.</w:t>
+      </w:r>
+    </w:p>
+    <w:p/>
+    <w:p>
+      <w:r>
+        <w:t xml:space="preserve">Le diagramme de séquence système ci-dessous représente les échanges entre l’acteur </w:t>
+      </w:r>
+      <w:r>
+        <w:t>Owner</w:t>
+      </w:r>
+      <w:r>
+        <w:t xml:space="preserve">  </w:t>
+      </w:r>
+      <w:r>
+        <w:t xml:space="preserve">(propriétaire) et le système : </w:t>
+      </w:r>
+    </w:p>
+    <w:p>
+      <w:pPr>
+        <w:jc w:val="center"/>
+      </w:pPr>
       <w:r>
         <w:pict>
-          <v:shape id="_x0000_i1046" type="#_x0000_t75" style="width:395.7pt;height:172.15pt">
-            <v:imagedata r:id="rId5" o:title="Sans titre-2"/>
+          <v:shape id="_x0000_i1026" type="#_x0000_t75" style="width:395.25pt;height:171.75pt">
+            <v:imagedata r:id="rId6" o:title="Sans titre-2"/>
           </v:shape>
         </w:pict>
       </w:r>
@@ -297,10 +1095,495 @@
         <w:pStyle w:val="Titre2"/>
       </w:pPr>
       <w:r>
+        <w:t>Animal retrouvé :</w:t>
+      </w:r>
+    </w:p>
+    <w:p>
+      <w:r>
+        <w:rPr>
+          <w:b/>
+        </w:rPr>
+        <w:t xml:space="preserve">Nom du use case : </w:t>
+      </w:r>
+      <w:r>
+        <w:t xml:space="preserve">Animal retrouvé </w:t>
+      </w:r>
+    </w:p>
+    <w:p>
+      <w:pPr>
+        <w:rPr>
+          <w:b/>
+        </w:rPr>
+      </w:pPr>
+      <w:r>
+        <w:rPr>
+          <w:b/>
+        </w:rPr>
+        <w:t>Acteur :</w:t>
+      </w:r>
+      <w:r>
+        <w:rPr>
+          <w:b/>
+        </w:rPr>
+        <w:t xml:space="preserve"> </w:t>
+      </w:r>
+      <w:r>
+        <w:t>Owner (propriétaire d’un animal)</w:t>
+      </w:r>
+    </w:p>
+    <w:p>
+      <w:r>
+        <w:rPr>
+          <w:b/>
+        </w:rPr>
         <w:lastRenderedPageBreak/>
-        <w:t>Animal retrouvé :</w:t>
-      </w:r>
-    </w:p>
+        <w:t>Description :</w:t>
+      </w:r>
+      <w:r>
+        <w:t xml:space="preserve"> </w:t>
+      </w:r>
+      <w:r>
+        <w:t xml:space="preserve">Un propriétaire (owner) qui </w:t>
+      </w:r>
+      <w:r>
+        <w:t>s’est</w:t>
+      </w:r>
+      <w:r>
+        <w:t xml:space="preserve"> préalablement connecté à l’application « WhereIsMyPet » grâce à ces identifiants de connexion peut </w:t>
+      </w:r>
+      <w:r>
+        <w:t>signaler qu’il a retrouvé son animal qui a été précédemment signalé perdu dans l’application.</w:t>
+      </w:r>
+    </w:p>
+    <w:p>
+      <w:r>
+        <w:t xml:space="preserve">Pour ce faire, le propriétaire doit se rendre sur la page « Mes animaux » où sont recensé tous ces animaux. Il doit </w:t>
+      </w:r>
+      <w:r>
+        <w:t>sélectionner</w:t>
+      </w:r>
+      <w:r>
+        <w:t xml:space="preserve"> l’animal qu’il avait déclaré perdu et signaler </w:t>
+      </w:r>
+      <w:r>
+        <w:t>grâce</w:t>
+      </w:r>
+      <w:r>
+        <w:t xml:space="preserve"> au bouton « Animal retrouvé » qu’il a retrouvé son animal. Cette action va permettre au système de changer le statut de l’animal en « RETROUVE »</w:t>
+      </w:r>
+    </w:p>
+    <w:p>
+      <w:pPr>
+        <w:rPr>
+          <w:b/>
+        </w:rPr>
+      </w:pPr>
+    </w:p>
+    <w:p>
+      <w:pPr>
+        <w:rPr>
+          <w:b/>
+        </w:rPr>
+      </w:pPr>
+      <w:r>
+        <w:rPr>
+          <w:b/>
+        </w:rPr>
+        <w:t>Le scenario nominal</w:t>
+      </w:r>
+    </w:p>
+    <w:p>
+      <w:pPr>
+        <w:pStyle w:val="NormalWeb"/>
+        <w:numPr>
+          <w:ilvl w:val="0"/>
+          <w:numId w:val="7"/>
+        </w:numPr>
+        <w:shd w:val="clear" w:color="auto" w:fill="FFFFFF"/>
+        <w:spacing w:before="0" w:beforeAutospacing="0" w:after="45" w:afterAutospacing="0"/>
+        <w:rPr>
+          <w:rFonts w:ascii="Aileron" w:hAnsi="Aileron"/>
+          <w:color w:val="000000"/>
+          <w:sz w:val="21"/>
+          <w:szCs w:val="21"/>
+        </w:rPr>
+      </w:pPr>
+      <w:r>
+        <w:rPr>
+          <w:rFonts w:ascii="Aileron" w:hAnsi="Aileron"/>
+          <w:color w:val="000000"/>
+          <w:sz w:val="21"/>
+          <w:szCs w:val="21"/>
+        </w:rPr>
+        <w:t>L’utilisateur demande la page « Mes animaux »</w:t>
+      </w:r>
+    </w:p>
+    <w:p>
+      <w:pPr>
+        <w:pStyle w:val="NormalWeb"/>
+        <w:numPr>
+          <w:ilvl w:val="0"/>
+          <w:numId w:val="7"/>
+        </w:numPr>
+        <w:shd w:val="clear" w:color="auto" w:fill="FFFFFF"/>
+        <w:spacing w:before="0" w:beforeAutospacing="0" w:after="45" w:afterAutospacing="0"/>
+        <w:rPr>
+          <w:rFonts w:ascii="Aileron" w:hAnsi="Aileron"/>
+          <w:color w:val="000000"/>
+          <w:sz w:val="21"/>
+          <w:szCs w:val="21"/>
+        </w:rPr>
+      </w:pPr>
+      <w:r>
+        <w:rPr>
+          <w:rFonts w:ascii="Aileron" w:hAnsi="Aileron"/>
+          <w:color w:val="000000"/>
+          <w:sz w:val="21"/>
+          <w:szCs w:val="21"/>
+        </w:rPr>
+        <w:t xml:space="preserve">Le système affiche la page </w:t>
+      </w:r>
+    </w:p>
+    <w:p>
+      <w:pPr>
+        <w:pStyle w:val="NormalWeb"/>
+        <w:numPr>
+          <w:ilvl w:val="0"/>
+          <w:numId w:val="7"/>
+        </w:numPr>
+        <w:shd w:val="clear" w:color="auto" w:fill="FFFFFF"/>
+        <w:spacing w:before="0" w:beforeAutospacing="0" w:after="45" w:afterAutospacing="0"/>
+        <w:rPr>
+          <w:rFonts w:ascii="Aileron" w:hAnsi="Aileron"/>
+          <w:color w:val="000000"/>
+          <w:sz w:val="21"/>
+          <w:szCs w:val="21"/>
+        </w:rPr>
+      </w:pPr>
+      <w:r>
+        <w:rPr>
+          <w:rFonts w:ascii="Aileron" w:hAnsi="Aileron"/>
+          <w:color w:val="000000"/>
+          <w:sz w:val="21"/>
+          <w:szCs w:val="21"/>
+        </w:rPr>
+        <w:t>L’utilisateur visualise ces animaux</w:t>
+      </w:r>
+    </w:p>
+    <w:p>
+      <w:pPr>
+        <w:pStyle w:val="NormalWeb"/>
+        <w:numPr>
+          <w:ilvl w:val="0"/>
+          <w:numId w:val="7"/>
+        </w:numPr>
+        <w:shd w:val="clear" w:color="auto" w:fill="FFFFFF"/>
+        <w:spacing w:before="0" w:beforeAutospacing="0" w:after="45" w:afterAutospacing="0"/>
+        <w:rPr>
+          <w:rFonts w:ascii="Aileron" w:hAnsi="Aileron"/>
+          <w:color w:val="000000"/>
+          <w:sz w:val="21"/>
+          <w:szCs w:val="21"/>
+        </w:rPr>
+      </w:pPr>
+      <w:r>
+        <w:rPr>
+          <w:rFonts w:ascii="Aileron" w:hAnsi="Aileron"/>
+          <w:color w:val="000000"/>
+          <w:sz w:val="21"/>
+          <w:szCs w:val="21"/>
+        </w:rPr>
+        <w:t xml:space="preserve">L’utilisateur sélection </w:t>
+      </w:r>
+      <w:r>
+        <w:rPr>
+          <w:rFonts w:ascii="Aileron" w:hAnsi="Aileron"/>
+          <w:color w:val="000000"/>
+          <w:sz w:val="21"/>
+          <w:szCs w:val="21"/>
+        </w:rPr>
+        <w:t>l’animal retrouvé.</w:t>
+      </w:r>
+    </w:p>
+    <w:p>
+      <w:pPr>
+        <w:pStyle w:val="NormalWeb"/>
+        <w:numPr>
+          <w:ilvl w:val="0"/>
+          <w:numId w:val="7"/>
+        </w:numPr>
+        <w:shd w:val="clear" w:color="auto" w:fill="FFFFFF"/>
+        <w:spacing w:before="0" w:beforeAutospacing="0" w:after="45" w:afterAutospacing="0"/>
+        <w:rPr>
+          <w:rFonts w:ascii="Aileron" w:hAnsi="Aileron"/>
+          <w:color w:val="000000"/>
+          <w:sz w:val="21"/>
+          <w:szCs w:val="21"/>
+        </w:rPr>
+      </w:pPr>
+      <w:r>
+        <w:rPr>
+          <w:rFonts w:ascii="Aileron" w:hAnsi="Aileron"/>
+          <w:color w:val="000000"/>
+          <w:sz w:val="21"/>
+          <w:szCs w:val="21"/>
+        </w:rPr>
+        <w:t>L’utilisateur valide sa sélection</w:t>
+      </w:r>
+    </w:p>
+    <w:p>
+      <w:pPr>
+        <w:pStyle w:val="NormalWeb"/>
+        <w:numPr>
+          <w:ilvl w:val="0"/>
+          <w:numId w:val="7"/>
+        </w:numPr>
+        <w:shd w:val="clear" w:color="auto" w:fill="FFFFFF"/>
+        <w:spacing w:before="0" w:beforeAutospacing="0" w:after="45" w:afterAutospacing="0"/>
+        <w:rPr>
+          <w:rFonts w:ascii="Aileron" w:hAnsi="Aileron"/>
+          <w:color w:val="000000"/>
+          <w:sz w:val="21"/>
+          <w:szCs w:val="21"/>
+        </w:rPr>
+      </w:pPr>
+      <w:r>
+        <w:rPr>
+          <w:rFonts w:ascii="Aileron" w:hAnsi="Aileron"/>
+          <w:color w:val="000000"/>
+          <w:sz w:val="21"/>
+          <w:szCs w:val="21"/>
+        </w:rPr>
+        <w:t xml:space="preserve">Le système traite la demande et </w:t>
+      </w:r>
+      <w:r>
+        <w:rPr>
+          <w:rFonts w:ascii="Aileron" w:hAnsi="Aileron"/>
+          <w:color w:val="000000"/>
+          <w:sz w:val="21"/>
+          <w:szCs w:val="21"/>
+        </w:rPr>
+        <w:t>change le statut de l’animal en « RETROUVE »</w:t>
+      </w:r>
+      <w:r>
+        <w:rPr>
+          <w:rFonts w:ascii="Aileron" w:hAnsi="Aileron"/>
+          <w:color w:val="000000"/>
+          <w:sz w:val="21"/>
+          <w:szCs w:val="21"/>
+        </w:rPr>
+        <w:t>.</w:t>
+      </w:r>
+    </w:p>
+    <w:p>
+      <w:pPr>
+        <w:pStyle w:val="NormalWeb"/>
+        <w:numPr>
+          <w:ilvl w:val="0"/>
+          <w:numId w:val="7"/>
+        </w:numPr>
+        <w:shd w:val="clear" w:color="auto" w:fill="FFFFFF"/>
+        <w:spacing w:before="0" w:beforeAutospacing="0" w:after="45" w:afterAutospacing="0"/>
+        <w:rPr>
+          <w:b/>
+        </w:rPr>
+      </w:pPr>
+      <w:r>
+        <w:rPr>
+          <w:rFonts w:ascii="Aileron" w:hAnsi="Aileron"/>
+          <w:color w:val="000000"/>
+          <w:sz w:val="21"/>
+          <w:szCs w:val="21"/>
+        </w:rPr>
+        <w:t xml:space="preserve">Le système affiche un message pour informer l’utilisateur </w:t>
+      </w:r>
+      <w:r>
+        <w:rPr>
+          <w:rFonts w:ascii="Aileron" w:hAnsi="Aileron"/>
+          <w:color w:val="000000"/>
+          <w:sz w:val="21"/>
+          <w:szCs w:val="21"/>
+        </w:rPr>
+        <w:t>que la d</w:t>
+      </w:r>
+      <w:r>
+        <w:rPr>
+          <w:rFonts w:ascii="Aileron" w:hAnsi="Aileron"/>
+          <w:color w:val="000000"/>
+          <w:sz w:val="21"/>
+          <w:szCs w:val="21"/>
+        </w:rPr>
+        <w:t>emande a été correctement effectué</w:t>
+      </w:r>
+      <w:r>
+        <w:rPr>
+          <w:rFonts w:ascii="Aileron" w:hAnsi="Aileron"/>
+          <w:color w:val="000000"/>
+          <w:sz w:val="21"/>
+          <w:szCs w:val="21"/>
+        </w:rPr>
+        <w:t>e</w:t>
+      </w:r>
+    </w:p>
+    <w:p>
+      <w:pPr>
+        <w:pStyle w:val="NormalWeb"/>
+        <w:shd w:val="clear" w:color="auto" w:fill="FFFFFF"/>
+        <w:spacing w:before="0" w:beforeAutospacing="0" w:after="45" w:afterAutospacing="0"/>
+        <w:ind w:left="720"/>
+        <w:rPr>
+          <w:b/>
+        </w:rPr>
+      </w:pPr>
+    </w:p>
+    <w:p>
+      <w:pPr>
+        <w:pStyle w:val="NormalWeb"/>
+        <w:shd w:val="clear" w:color="auto" w:fill="FFFFFF"/>
+        <w:spacing w:before="0" w:beforeAutospacing="0" w:after="45" w:afterAutospacing="0"/>
+        <w:rPr>
+          <w:rStyle w:val="lev"/>
+          <w:rFonts w:ascii="Aileron" w:eastAsiaTheme="majorEastAsia" w:hAnsi="Aileron"/>
+          <w:color w:val="000000"/>
+          <w:sz w:val="21"/>
+          <w:szCs w:val="21"/>
+        </w:rPr>
+      </w:pPr>
+      <w:r>
+        <w:rPr>
+          <w:rStyle w:val="lev"/>
+          <w:rFonts w:ascii="Aileron" w:eastAsiaTheme="majorEastAsia" w:hAnsi="Aileron"/>
+          <w:color w:val="000000"/>
+          <w:sz w:val="21"/>
+          <w:szCs w:val="21"/>
+        </w:rPr>
+        <w:t>Les scénarios d’exception</w:t>
+      </w:r>
+    </w:p>
+    <w:p>
+      <w:pPr>
+        <w:pStyle w:val="NormalWeb"/>
+        <w:numPr>
+          <w:ilvl w:val="0"/>
+          <w:numId w:val="8"/>
+        </w:numPr>
+        <w:shd w:val="clear" w:color="auto" w:fill="FFFFFF"/>
+        <w:spacing w:before="0" w:beforeAutospacing="0" w:after="45" w:afterAutospacing="0"/>
+        <w:rPr>
+          <w:rStyle w:val="lev"/>
+          <w:rFonts w:ascii="Aileron" w:eastAsiaTheme="majorEastAsia" w:hAnsi="Aileron"/>
+          <w:b w:val="0"/>
+          <w:color w:val="000000"/>
+          <w:sz w:val="21"/>
+          <w:szCs w:val="21"/>
+        </w:rPr>
+      </w:pPr>
+      <w:r>
+        <w:rPr>
+          <w:rStyle w:val="lev"/>
+          <w:rFonts w:ascii="Aileron" w:eastAsiaTheme="majorEastAsia" w:hAnsi="Aileron"/>
+          <w:b w:val="0"/>
+          <w:color w:val="000000"/>
+          <w:sz w:val="21"/>
+          <w:szCs w:val="21"/>
+        </w:rPr>
+        <w:t>Aucun animal n’a été signalé perdu précédemment. Le p</w:t>
+      </w:r>
+      <w:r>
+        <w:rPr>
+          <w:rStyle w:val="lev"/>
+          <w:rFonts w:ascii="Aileron" w:eastAsiaTheme="majorEastAsia" w:hAnsi="Aileron"/>
+          <w:b w:val="0"/>
+          <w:color w:val="000000"/>
+          <w:sz w:val="21"/>
+          <w:szCs w:val="21"/>
+        </w:rPr>
+        <w:t>ropriétaire ne peut pas signaler</w:t>
+      </w:r>
+      <w:r>
+        <w:rPr>
+          <w:rStyle w:val="lev"/>
+          <w:rFonts w:ascii="Aileron" w:eastAsiaTheme="majorEastAsia" w:hAnsi="Aileron"/>
+          <w:b w:val="0"/>
+          <w:color w:val="000000"/>
+          <w:sz w:val="21"/>
+          <w:szCs w:val="21"/>
+        </w:rPr>
+        <w:t xml:space="preserve"> qu’un animal a été retrouvé</w:t>
+      </w:r>
+      <w:r>
+        <w:rPr>
+          <w:rStyle w:val="lev"/>
+          <w:rFonts w:ascii="Aileron" w:eastAsiaTheme="majorEastAsia" w:hAnsi="Aileron"/>
+          <w:b w:val="0"/>
+          <w:color w:val="000000"/>
+          <w:sz w:val="21"/>
+          <w:szCs w:val="21"/>
+        </w:rPr>
+        <w:t>.</w:t>
+      </w:r>
+    </w:p>
+    <w:p>
+      <w:pPr>
+        <w:pStyle w:val="NormalWeb"/>
+        <w:numPr>
+          <w:ilvl w:val="0"/>
+          <w:numId w:val="8"/>
+        </w:numPr>
+        <w:shd w:val="clear" w:color="auto" w:fill="FFFFFF"/>
+        <w:spacing w:before="0" w:beforeAutospacing="0" w:after="45" w:afterAutospacing="0"/>
+        <w:rPr>
+          <w:rStyle w:val="lev"/>
+          <w:rFonts w:ascii="Aileron" w:eastAsiaTheme="majorEastAsia" w:hAnsi="Aileron"/>
+          <w:b w:val="0"/>
+          <w:color w:val="000000"/>
+          <w:sz w:val="21"/>
+          <w:szCs w:val="21"/>
+        </w:rPr>
+      </w:pPr>
+      <w:r>
+        <w:rPr>
+          <w:rStyle w:val="lev"/>
+          <w:rFonts w:ascii="Aileron" w:eastAsiaTheme="majorEastAsia" w:hAnsi="Aileron"/>
+          <w:b w:val="0"/>
+          <w:color w:val="000000"/>
+          <w:sz w:val="21"/>
+          <w:szCs w:val="21"/>
+        </w:rPr>
+        <w:t>L’utilisateur n’a aucun animal</w:t>
+      </w:r>
+      <w:r>
+        <w:rPr>
+          <w:rStyle w:val="lev"/>
+          <w:rFonts w:ascii="Aileron" w:eastAsiaTheme="majorEastAsia" w:hAnsi="Aileron"/>
+          <w:b w:val="0"/>
+          <w:color w:val="000000"/>
+          <w:sz w:val="21"/>
+          <w:szCs w:val="21"/>
+        </w:rPr>
+        <w:t>.</w:t>
+      </w:r>
+    </w:p>
+    <w:p/>
+    <w:p>
+      <w:r>
+        <w:t xml:space="preserve">Le diagramme de séquence système ci-dessous représente les échanges entre l’acteur Owner  (propriétaire) et le système : </w:t>
+      </w:r>
+    </w:p>
+    <w:p>
+      <w:r>
+        <w:rPr>
+          <w:noProof/>
+          <w:lang w:eastAsia="fr-FR"/>
+        </w:rPr>
+        <w:pict>
+          <v:shape id="_x0000_i1029" type="#_x0000_t75" style="width:453.75pt;height:228pt">
+            <v:imagedata r:id="rId7" o:title="diagSeqSystemeRetrouve"/>
+          </v:shape>
+        </w:pict>
+      </w:r>
+    </w:p>
+    <w:p/>
     <w:sectPr>
       <w:pgSz w:w="11906" w:h="16838"/>
       <w:pgMar w:top="1417" w:right="1417" w:bottom="1417" w:left="1417" w:header="708" w:footer="708" w:gutter="0"/>
@@ -309,6 +1592,786 @@
     </w:sectPr>
   </w:body>
 </w:document>
+</file>
+
+<file path=word/numbering.xml><?xml version="1.0" encoding="utf-8"?>
+<w:numbering xmlns:wpc="http://schemas.microsoft.com/office/word/2010/wordprocessingCanvas" xmlns:cx="http://schemas.microsoft.com/office/drawing/2014/chartex" xmlns:mc="http://schemas.openxmlformats.org/markup-compatibility/2006" xmlns:o="urn:schemas-microsoft-com:office:office" xmlns:r="http://schemas.openxmlformats.org/officeDocument/2006/relationships" xmlns:m="http://schemas.openxmlformats.org/officeDocument/2006/math" xmlns:v="urn:schemas-microsoft-com:vml" xmlns:wp14="http://schemas.microsoft.com/office/word/2010/wordprocessingDrawing" xmlns:wp="http://schemas.openxmlformats.org/drawingml/2006/wordprocessingDrawing" xmlns:w10="urn:schemas-microsoft-com:office:word" xmlns:w="http://schemas.openxmlformats.org/wordprocessingml/2006/main" xmlns:w14="http://schemas.microsoft.com/office/word/2010/wordml" xmlns:w15="http://schemas.microsoft.com/office/word/2012/wordml" xmlns:w16se="http://schemas.microsoft.com/office/word/2015/wordml/symex" xmlns:wpg="http://schemas.microsoft.com/office/word/2010/wordprocessingGroup" xmlns:wpi="http://schemas.microsoft.com/office/word/2010/wordprocessingInk" xmlns:wne="http://schemas.microsoft.com/office/word/2006/wordml" xmlns:wps="http://schemas.microsoft.com/office/word/2010/wordprocessingShape" mc:Ignorable="w14 w15 w16se wp14">
+  <w:abstractNum w:abstractNumId="0" w15:restartNumberingAfterBreak="0">
+    <w:nsid w:val="1C937195"/>
+    <w:multiLevelType w:val="hybridMultilevel"/>
+    <w:tmpl w:val="8FBA5174"/>
+    <w:lvl w:ilvl="0" w:tplc="040C000F">
+      <w:start w:val="1"/>
+      <w:numFmt w:val="decimal"/>
+      <w:lvlText w:val="%1."/>
+      <w:lvlJc w:val="left"/>
+      <w:pPr>
+        <w:ind w:left="720" w:hanging="360"/>
+      </w:pPr>
+    </w:lvl>
+    <w:lvl w:ilvl="1" w:tplc="040C0019" w:tentative="1">
+      <w:start w:val="1"/>
+      <w:numFmt w:val="lowerLetter"/>
+      <w:lvlText w:val="%2."/>
+      <w:lvlJc w:val="left"/>
+      <w:pPr>
+        <w:ind w:left="1440" w:hanging="360"/>
+      </w:pPr>
+    </w:lvl>
+    <w:lvl w:ilvl="2" w:tplc="040C001B" w:tentative="1">
+      <w:start w:val="1"/>
+      <w:numFmt w:val="lowerRoman"/>
+      <w:lvlText w:val="%3."/>
+      <w:lvlJc w:val="right"/>
+      <w:pPr>
+        <w:ind w:left="2160" w:hanging="180"/>
+      </w:pPr>
+    </w:lvl>
+    <w:lvl w:ilvl="3" w:tplc="040C000F" w:tentative="1">
+      <w:start w:val="1"/>
+      <w:numFmt w:val="decimal"/>
+      <w:lvlText w:val="%4."/>
+      <w:lvlJc w:val="left"/>
+      <w:pPr>
+        <w:ind w:left="2880" w:hanging="360"/>
+      </w:pPr>
+    </w:lvl>
+    <w:lvl w:ilvl="4" w:tplc="040C0019" w:tentative="1">
+      <w:start w:val="1"/>
+      <w:numFmt w:val="lowerLetter"/>
+      <w:lvlText w:val="%5."/>
+      <w:lvlJc w:val="left"/>
+      <w:pPr>
+        <w:ind w:left="3600" w:hanging="360"/>
+      </w:pPr>
+    </w:lvl>
+    <w:lvl w:ilvl="5" w:tplc="040C001B" w:tentative="1">
+      <w:start w:val="1"/>
+      <w:numFmt w:val="lowerRoman"/>
+      <w:lvlText w:val="%6."/>
+      <w:lvlJc w:val="right"/>
+      <w:pPr>
+        <w:ind w:left="4320" w:hanging="180"/>
+      </w:pPr>
+    </w:lvl>
+    <w:lvl w:ilvl="6" w:tplc="040C000F" w:tentative="1">
+      <w:start w:val="1"/>
+      <w:numFmt w:val="decimal"/>
+      <w:lvlText w:val="%7."/>
+      <w:lvlJc w:val="left"/>
+      <w:pPr>
+        <w:ind w:left="5040" w:hanging="360"/>
+      </w:pPr>
+    </w:lvl>
+    <w:lvl w:ilvl="7" w:tplc="040C0019" w:tentative="1">
+      <w:start w:val="1"/>
+      <w:numFmt w:val="lowerLetter"/>
+      <w:lvlText w:val="%8."/>
+      <w:lvlJc w:val="left"/>
+      <w:pPr>
+        <w:ind w:left="5760" w:hanging="360"/>
+      </w:pPr>
+    </w:lvl>
+    <w:lvl w:ilvl="8" w:tplc="040C001B" w:tentative="1">
+      <w:start w:val="1"/>
+      <w:numFmt w:val="lowerRoman"/>
+      <w:lvlText w:val="%9."/>
+      <w:lvlJc w:val="right"/>
+      <w:pPr>
+        <w:ind w:left="6480" w:hanging="180"/>
+      </w:pPr>
+    </w:lvl>
+  </w:abstractNum>
+  <w:abstractNum w:abstractNumId="1" w15:restartNumberingAfterBreak="0">
+    <w:nsid w:val="34E611B2"/>
+    <w:multiLevelType w:val="hybridMultilevel"/>
+    <w:tmpl w:val="5712C1FE"/>
+    <w:lvl w:ilvl="0" w:tplc="040C000F">
+      <w:start w:val="1"/>
+      <w:numFmt w:val="decimal"/>
+      <w:lvlText w:val="%1."/>
+      <w:lvlJc w:val="left"/>
+      <w:pPr>
+        <w:ind w:left="720" w:hanging="360"/>
+      </w:pPr>
+    </w:lvl>
+    <w:lvl w:ilvl="1" w:tplc="040C0019" w:tentative="1">
+      <w:start w:val="1"/>
+      <w:numFmt w:val="lowerLetter"/>
+      <w:lvlText w:val="%2."/>
+      <w:lvlJc w:val="left"/>
+      <w:pPr>
+        <w:ind w:left="1440" w:hanging="360"/>
+      </w:pPr>
+    </w:lvl>
+    <w:lvl w:ilvl="2" w:tplc="040C001B" w:tentative="1">
+      <w:start w:val="1"/>
+      <w:numFmt w:val="lowerRoman"/>
+      <w:lvlText w:val="%3."/>
+      <w:lvlJc w:val="right"/>
+      <w:pPr>
+        <w:ind w:left="2160" w:hanging="180"/>
+      </w:pPr>
+    </w:lvl>
+    <w:lvl w:ilvl="3" w:tplc="040C000F" w:tentative="1">
+      <w:start w:val="1"/>
+      <w:numFmt w:val="decimal"/>
+      <w:lvlText w:val="%4."/>
+      <w:lvlJc w:val="left"/>
+      <w:pPr>
+        <w:ind w:left="2880" w:hanging="360"/>
+      </w:pPr>
+    </w:lvl>
+    <w:lvl w:ilvl="4" w:tplc="040C0019" w:tentative="1">
+      <w:start w:val="1"/>
+      <w:numFmt w:val="lowerLetter"/>
+      <w:lvlText w:val="%5."/>
+      <w:lvlJc w:val="left"/>
+      <w:pPr>
+        <w:ind w:left="3600" w:hanging="360"/>
+      </w:pPr>
+    </w:lvl>
+    <w:lvl w:ilvl="5" w:tplc="040C001B" w:tentative="1">
+      <w:start w:val="1"/>
+      <w:numFmt w:val="lowerRoman"/>
+      <w:lvlText w:val="%6."/>
+      <w:lvlJc w:val="right"/>
+      <w:pPr>
+        <w:ind w:left="4320" w:hanging="180"/>
+      </w:pPr>
+    </w:lvl>
+    <w:lvl w:ilvl="6" w:tplc="040C000F" w:tentative="1">
+      <w:start w:val="1"/>
+      <w:numFmt w:val="decimal"/>
+      <w:lvlText w:val="%7."/>
+      <w:lvlJc w:val="left"/>
+      <w:pPr>
+        <w:ind w:left="5040" w:hanging="360"/>
+      </w:pPr>
+    </w:lvl>
+    <w:lvl w:ilvl="7" w:tplc="040C0019" w:tentative="1">
+      <w:start w:val="1"/>
+      <w:numFmt w:val="lowerLetter"/>
+      <w:lvlText w:val="%8."/>
+      <w:lvlJc w:val="left"/>
+      <w:pPr>
+        <w:ind w:left="5760" w:hanging="360"/>
+      </w:pPr>
+    </w:lvl>
+    <w:lvl w:ilvl="8" w:tplc="040C001B" w:tentative="1">
+      <w:start w:val="1"/>
+      <w:numFmt w:val="lowerRoman"/>
+      <w:lvlText w:val="%9."/>
+      <w:lvlJc w:val="right"/>
+      <w:pPr>
+        <w:ind w:left="6480" w:hanging="180"/>
+      </w:pPr>
+    </w:lvl>
+  </w:abstractNum>
+  <w:abstractNum w:abstractNumId="2" w15:restartNumberingAfterBreak="0">
+    <w:nsid w:val="36936DCC"/>
+    <w:multiLevelType w:val="hybridMultilevel"/>
+    <w:tmpl w:val="FF9A467C"/>
+    <w:lvl w:ilvl="0" w:tplc="040C000F">
+      <w:start w:val="1"/>
+      <w:numFmt w:val="decimal"/>
+      <w:lvlText w:val="%1."/>
+      <w:lvlJc w:val="left"/>
+      <w:pPr>
+        <w:ind w:left="720" w:hanging="360"/>
+      </w:pPr>
+    </w:lvl>
+    <w:lvl w:ilvl="1" w:tplc="040C0019" w:tentative="1">
+      <w:start w:val="1"/>
+      <w:numFmt w:val="lowerLetter"/>
+      <w:lvlText w:val="%2."/>
+      <w:lvlJc w:val="left"/>
+      <w:pPr>
+        <w:ind w:left="1440" w:hanging="360"/>
+      </w:pPr>
+    </w:lvl>
+    <w:lvl w:ilvl="2" w:tplc="040C001B" w:tentative="1">
+      <w:start w:val="1"/>
+      <w:numFmt w:val="lowerRoman"/>
+      <w:lvlText w:val="%3."/>
+      <w:lvlJc w:val="right"/>
+      <w:pPr>
+        <w:ind w:left="2160" w:hanging="180"/>
+      </w:pPr>
+    </w:lvl>
+    <w:lvl w:ilvl="3" w:tplc="040C000F" w:tentative="1">
+      <w:start w:val="1"/>
+      <w:numFmt w:val="decimal"/>
+      <w:lvlText w:val="%4."/>
+      <w:lvlJc w:val="left"/>
+      <w:pPr>
+        <w:ind w:left="2880" w:hanging="360"/>
+      </w:pPr>
+    </w:lvl>
+    <w:lvl w:ilvl="4" w:tplc="040C0019" w:tentative="1">
+      <w:start w:val="1"/>
+      <w:numFmt w:val="lowerLetter"/>
+      <w:lvlText w:val="%5."/>
+      <w:lvlJc w:val="left"/>
+      <w:pPr>
+        <w:ind w:left="3600" w:hanging="360"/>
+      </w:pPr>
+    </w:lvl>
+    <w:lvl w:ilvl="5" w:tplc="040C001B" w:tentative="1">
+      <w:start w:val="1"/>
+      <w:numFmt w:val="lowerRoman"/>
+      <w:lvlText w:val="%6."/>
+      <w:lvlJc w:val="right"/>
+      <w:pPr>
+        <w:ind w:left="4320" w:hanging="180"/>
+      </w:pPr>
+    </w:lvl>
+    <w:lvl w:ilvl="6" w:tplc="040C000F" w:tentative="1">
+      <w:start w:val="1"/>
+      <w:numFmt w:val="decimal"/>
+      <w:lvlText w:val="%7."/>
+      <w:lvlJc w:val="left"/>
+      <w:pPr>
+        <w:ind w:left="5040" w:hanging="360"/>
+      </w:pPr>
+    </w:lvl>
+    <w:lvl w:ilvl="7" w:tplc="040C0019" w:tentative="1">
+      <w:start w:val="1"/>
+      <w:numFmt w:val="lowerLetter"/>
+      <w:lvlText w:val="%8."/>
+      <w:lvlJc w:val="left"/>
+      <w:pPr>
+        <w:ind w:left="5760" w:hanging="360"/>
+      </w:pPr>
+    </w:lvl>
+    <w:lvl w:ilvl="8" w:tplc="040C001B" w:tentative="1">
+      <w:start w:val="1"/>
+      <w:numFmt w:val="lowerRoman"/>
+      <w:lvlText w:val="%9."/>
+      <w:lvlJc w:val="right"/>
+      <w:pPr>
+        <w:ind w:left="6480" w:hanging="180"/>
+      </w:pPr>
+    </w:lvl>
+  </w:abstractNum>
+  <w:abstractNum w:abstractNumId="3" w15:restartNumberingAfterBreak="0">
+    <w:nsid w:val="36AB7B9B"/>
+    <w:multiLevelType w:val="hybridMultilevel"/>
+    <w:tmpl w:val="7E82CB7E"/>
+    <w:lvl w:ilvl="0" w:tplc="040C000F">
+      <w:start w:val="1"/>
+      <w:numFmt w:val="decimal"/>
+      <w:lvlText w:val="%1."/>
+      <w:lvlJc w:val="left"/>
+      <w:pPr>
+        <w:ind w:left="720" w:hanging="360"/>
+      </w:pPr>
+    </w:lvl>
+    <w:lvl w:ilvl="1" w:tplc="040C0019" w:tentative="1">
+      <w:start w:val="1"/>
+      <w:numFmt w:val="lowerLetter"/>
+      <w:lvlText w:val="%2."/>
+      <w:lvlJc w:val="left"/>
+      <w:pPr>
+        <w:ind w:left="1440" w:hanging="360"/>
+      </w:pPr>
+    </w:lvl>
+    <w:lvl w:ilvl="2" w:tplc="040C001B" w:tentative="1">
+      <w:start w:val="1"/>
+      <w:numFmt w:val="lowerRoman"/>
+      <w:lvlText w:val="%3."/>
+      <w:lvlJc w:val="right"/>
+      <w:pPr>
+        <w:ind w:left="2160" w:hanging="180"/>
+      </w:pPr>
+    </w:lvl>
+    <w:lvl w:ilvl="3" w:tplc="040C000F" w:tentative="1">
+      <w:start w:val="1"/>
+      <w:numFmt w:val="decimal"/>
+      <w:lvlText w:val="%4."/>
+      <w:lvlJc w:val="left"/>
+      <w:pPr>
+        <w:ind w:left="2880" w:hanging="360"/>
+      </w:pPr>
+    </w:lvl>
+    <w:lvl w:ilvl="4" w:tplc="040C0019" w:tentative="1">
+      <w:start w:val="1"/>
+      <w:numFmt w:val="lowerLetter"/>
+      <w:lvlText w:val="%5."/>
+      <w:lvlJc w:val="left"/>
+      <w:pPr>
+        <w:ind w:left="3600" w:hanging="360"/>
+      </w:pPr>
+    </w:lvl>
+    <w:lvl w:ilvl="5" w:tplc="040C001B" w:tentative="1">
+      <w:start w:val="1"/>
+      <w:numFmt w:val="lowerRoman"/>
+      <w:lvlText w:val="%6."/>
+      <w:lvlJc w:val="right"/>
+      <w:pPr>
+        <w:ind w:left="4320" w:hanging="180"/>
+      </w:pPr>
+    </w:lvl>
+    <w:lvl w:ilvl="6" w:tplc="040C000F" w:tentative="1">
+      <w:start w:val="1"/>
+      <w:numFmt w:val="decimal"/>
+      <w:lvlText w:val="%7."/>
+      <w:lvlJc w:val="left"/>
+      <w:pPr>
+        <w:ind w:left="5040" w:hanging="360"/>
+      </w:pPr>
+    </w:lvl>
+    <w:lvl w:ilvl="7" w:tplc="040C0019" w:tentative="1">
+      <w:start w:val="1"/>
+      <w:numFmt w:val="lowerLetter"/>
+      <w:lvlText w:val="%8."/>
+      <w:lvlJc w:val="left"/>
+      <w:pPr>
+        <w:ind w:left="5760" w:hanging="360"/>
+      </w:pPr>
+    </w:lvl>
+    <w:lvl w:ilvl="8" w:tplc="040C001B" w:tentative="1">
+      <w:start w:val="1"/>
+      <w:numFmt w:val="lowerRoman"/>
+      <w:lvlText w:val="%9."/>
+      <w:lvlJc w:val="right"/>
+      <w:pPr>
+        <w:ind w:left="6480" w:hanging="180"/>
+      </w:pPr>
+    </w:lvl>
+  </w:abstractNum>
+  <w:abstractNum w:abstractNumId="4" w15:restartNumberingAfterBreak="0">
+    <w:nsid w:val="36CF5D8A"/>
+    <w:multiLevelType w:val="multilevel"/>
+    <w:tmpl w:val="6040F3CA"/>
+    <w:lvl w:ilvl="0">
+      <w:start w:val="1"/>
+      <w:numFmt w:val="bullet"/>
+      <w:lvlText w:val=""/>
+      <w:lvlJc w:val="left"/>
+      <w:pPr>
+        <w:tabs>
+          <w:tab w:val="num" w:pos="720"/>
+        </w:tabs>
+        <w:ind w:left="720" w:hanging="360"/>
+      </w:pPr>
+      <w:rPr>
+        <w:rFonts w:ascii="Symbol" w:hAnsi="Symbol" w:hint="default"/>
+        <w:sz w:val="20"/>
+      </w:rPr>
+    </w:lvl>
+    <w:lvl w:ilvl="1" w:tentative="1">
+      <w:start w:val="1"/>
+      <w:numFmt w:val="bullet"/>
+      <w:lvlText w:val="o"/>
+      <w:lvlJc w:val="left"/>
+      <w:pPr>
+        <w:tabs>
+          <w:tab w:val="num" w:pos="1440"/>
+        </w:tabs>
+        <w:ind w:left="1440" w:hanging="360"/>
+      </w:pPr>
+      <w:rPr>
+        <w:rFonts w:ascii="Courier New" w:hAnsi="Courier New" w:hint="default"/>
+        <w:sz w:val="20"/>
+      </w:rPr>
+    </w:lvl>
+    <w:lvl w:ilvl="2" w:tentative="1">
+      <w:start w:val="1"/>
+      <w:numFmt w:val="bullet"/>
+      <w:lvlText w:val=""/>
+      <w:lvlJc w:val="left"/>
+      <w:pPr>
+        <w:tabs>
+          <w:tab w:val="num" w:pos="2160"/>
+        </w:tabs>
+        <w:ind w:left="2160" w:hanging="360"/>
+      </w:pPr>
+      <w:rPr>
+        <w:rFonts w:ascii="Wingdings" w:hAnsi="Wingdings" w:hint="default"/>
+        <w:sz w:val="20"/>
+      </w:rPr>
+    </w:lvl>
+    <w:lvl w:ilvl="3" w:tentative="1">
+      <w:start w:val="1"/>
+      <w:numFmt w:val="bullet"/>
+      <w:lvlText w:val=""/>
+      <w:lvlJc w:val="left"/>
+      <w:pPr>
+        <w:tabs>
+          <w:tab w:val="num" w:pos="2880"/>
+        </w:tabs>
+        <w:ind w:left="2880" w:hanging="360"/>
+      </w:pPr>
+      <w:rPr>
+        <w:rFonts w:ascii="Wingdings" w:hAnsi="Wingdings" w:hint="default"/>
+        <w:sz w:val="20"/>
+      </w:rPr>
+    </w:lvl>
+    <w:lvl w:ilvl="4" w:tentative="1">
+      <w:start w:val="1"/>
+      <w:numFmt w:val="bullet"/>
+      <w:lvlText w:val=""/>
+      <w:lvlJc w:val="left"/>
+      <w:pPr>
+        <w:tabs>
+          <w:tab w:val="num" w:pos="3600"/>
+        </w:tabs>
+        <w:ind w:left="3600" w:hanging="360"/>
+      </w:pPr>
+      <w:rPr>
+        <w:rFonts w:ascii="Wingdings" w:hAnsi="Wingdings" w:hint="default"/>
+        <w:sz w:val="20"/>
+      </w:rPr>
+    </w:lvl>
+    <w:lvl w:ilvl="5" w:tentative="1">
+      <w:start w:val="1"/>
+      <w:numFmt w:val="bullet"/>
+      <w:lvlText w:val=""/>
+      <w:lvlJc w:val="left"/>
+      <w:pPr>
+        <w:tabs>
+          <w:tab w:val="num" w:pos="4320"/>
+        </w:tabs>
+        <w:ind w:left="4320" w:hanging="360"/>
+      </w:pPr>
+      <w:rPr>
+        <w:rFonts w:ascii="Wingdings" w:hAnsi="Wingdings" w:hint="default"/>
+        <w:sz w:val="20"/>
+      </w:rPr>
+    </w:lvl>
+    <w:lvl w:ilvl="6" w:tentative="1">
+      <w:start w:val="1"/>
+      <w:numFmt w:val="bullet"/>
+      <w:lvlText w:val=""/>
+      <w:lvlJc w:val="left"/>
+      <w:pPr>
+        <w:tabs>
+          <w:tab w:val="num" w:pos="5040"/>
+        </w:tabs>
+        <w:ind w:left="5040" w:hanging="360"/>
+      </w:pPr>
+      <w:rPr>
+        <w:rFonts w:ascii="Wingdings" w:hAnsi="Wingdings" w:hint="default"/>
+        <w:sz w:val="20"/>
+      </w:rPr>
+    </w:lvl>
+    <w:lvl w:ilvl="7" w:tentative="1">
+      <w:start w:val="1"/>
+      <w:numFmt w:val="bullet"/>
+      <w:lvlText w:val=""/>
+      <w:lvlJc w:val="left"/>
+      <w:pPr>
+        <w:tabs>
+          <w:tab w:val="num" w:pos="5760"/>
+        </w:tabs>
+        <w:ind w:left="5760" w:hanging="360"/>
+      </w:pPr>
+      <w:rPr>
+        <w:rFonts w:ascii="Wingdings" w:hAnsi="Wingdings" w:hint="default"/>
+        <w:sz w:val="20"/>
+      </w:rPr>
+    </w:lvl>
+    <w:lvl w:ilvl="8" w:tentative="1">
+      <w:start w:val="1"/>
+      <w:numFmt w:val="bullet"/>
+      <w:lvlText w:val=""/>
+      <w:lvlJc w:val="left"/>
+      <w:pPr>
+        <w:tabs>
+          <w:tab w:val="num" w:pos="6480"/>
+        </w:tabs>
+        <w:ind w:left="6480" w:hanging="360"/>
+      </w:pPr>
+      <w:rPr>
+        <w:rFonts w:ascii="Wingdings" w:hAnsi="Wingdings" w:hint="default"/>
+        <w:sz w:val="20"/>
+      </w:rPr>
+    </w:lvl>
+  </w:abstractNum>
+  <w:abstractNum w:abstractNumId="5" w15:restartNumberingAfterBreak="0">
+    <w:nsid w:val="557077FC"/>
+    <w:multiLevelType w:val="hybridMultilevel"/>
+    <w:tmpl w:val="8FBA5174"/>
+    <w:lvl w:ilvl="0" w:tplc="040C000F">
+      <w:start w:val="1"/>
+      <w:numFmt w:val="decimal"/>
+      <w:lvlText w:val="%1."/>
+      <w:lvlJc w:val="left"/>
+      <w:pPr>
+        <w:ind w:left="720" w:hanging="360"/>
+      </w:pPr>
+    </w:lvl>
+    <w:lvl w:ilvl="1" w:tplc="040C0019" w:tentative="1">
+      <w:start w:val="1"/>
+      <w:numFmt w:val="lowerLetter"/>
+      <w:lvlText w:val="%2."/>
+      <w:lvlJc w:val="left"/>
+      <w:pPr>
+        <w:ind w:left="1440" w:hanging="360"/>
+      </w:pPr>
+    </w:lvl>
+    <w:lvl w:ilvl="2" w:tplc="040C001B" w:tentative="1">
+      <w:start w:val="1"/>
+      <w:numFmt w:val="lowerRoman"/>
+      <w:lvlText w:val="%3."/>
+      <w:lvlJc w:val="right"/>
+      <w:pPr>
+        <w:ind w:left="2160" w:hanging="180"/>
+      </w:pPr>
+    </w:lvl>
+    <w:lvl w:ilvl="3" w:tplc="040C000F" w:tentative="1">
+      <w:start w:val="1"/>
+      <w:numFmt w:val="decimal"/>
+      <w:lvlText w:val="%4."/>
+      <w:lvlJc w:val="left"/>
+      <w:pPr>
+        <w:ind w:left="2880" w:hanging="360"/>
+      </w:pPr>
+    </w:lvl>
+    <w:lvl w:ilvl="4" w:tplc="040C0019" w:tentative="1">
+      <w:start w:val="1"/>
+      <w:numFmt w:val="lowerLetter"/>
+      <w:lvlText w:val="%5."/>
+      <w:lvlJc w:val="left"/>
+      <w:pPr>
+        <w:ind w:left="3600" w:hanging="360"/>
+      </w:pPr>
+    </w:lvl>
+    <w:lvl w:ilvl="5" w:tplc="040C001B" w:tentative="1">
+      <w:start w:val="1"/>
+      <w:numFmt w:val="lowerRoman"/>
+      <w:lvlText w:val="%6."/>
+      <w:lvlJc w:val="right"/>
+      <w:pPr>
+        <w:ind w:left="4320" w:hanging="180"/>
+      </w:pPr>
+    </w:lvl>
+    <w:lvl w:ilvl="6" w:tplc="040C000F" w:tentative="1">
+      <w:start w:val="1"/>
+      <w:numFmt w:val="decimal"/>
+      <w:lvlText w:val="%7."/>
+      <w:lvlJc w:val="left"/>
+      <w:pPr>
+        <w:ind w:left="5040" w:hanging="360"/>
+      </w:pPr>
+    </w:lvl>
+    <w:lvl w:ilvl="7" w:tplc="040C0019" w:tentative="1">
+      <w:start w:val="1"/>
+      <w:numFmt w:val="lowerLetter"/>
+      <w:lvlText w:val="%8."/>
+      <w:lvlJc w:val="left"/>
+      <w:pPr>
+        <w:ind w:left="5760" w:hanging="360"/>
+      </w:pPr>
+    </w:lvl>
+    <w:lvl w:ilvl="8" w:tplc="040C001B" w:tentative="1">
+      <w:start w:val="1"/>
+      <w:numFmt w:val="lowerRoman"/>
+      <w:lvlText w:val="%9."/>
+      <w:lvlJc w:val="right"/>
+      <w:pPr>
+        <w:ind w:left="6480" w:hanging="180"/>
+      </w:pPr>
+    </w:lvl>
+  </w:abstractNum>
+  <w:abstractNum w:abstractNumId="6" w15:restartNumberingAfterBreak="0">
+    <w:nsid w:val="62C14526"/>
+    <w:multiLevelType w:val="hybridMultilevel"/>
+    <w:tmpl w:val="7E82CB7E"/>
+    <w:lvl w:ilvl="0" w:tplc="040C000F">
+      <w:start w:val="1"/>
+      <w:numFmt w:val="decimal"/>
+      <w:lvlText w:val="%1."/>
+      <w:lvlJc w:val="left"/>
+      <w:pPr>
+        <w:ind w:left="720" w:hanging="360"/>
+      </w:pPr>
+    </w:lvl>
+    <w:lvl w:ilvl="1" w:tplc="040C0019" w:tentative="1">
+      <w:start w:val="1"/>
+      <w:numFmt w:val="lowerLetter"/>
+      <w:lvlText w:val="%2."/>
+      <w:lvlJc w:val="left"/>
+      <w:pPr>
+        <w:ind w:left="1440" w:hanging="360"/>
+      </w:pPr>
+    </w:lvl>
+    <w:lvl w:ilvl="2" w:tplc="040C001B" w:tentative="1">
+      <w:start w:val="1"/>
+      <w:numFmt w:val="lowerRoman"/>
+      <w:lvlText w:val="%3."/>
+      <w:lvlJc w:val="right"/>
+      <w:pPr>
+        <w:ind w:left="2160" w:hanging="180"/>
+      </w:pPr>
+    </w:lvl>
+    <w:lvl w:ilvl="3" w:tplc="040C000F" w:tentative="1">
+      <w:start w:val="1"/>
+      <w:numFmt w:val="decimal"/>
+      <w:lvlText w:val="%4."/>
+      <w:lvlJc w:val="left"/>
+      <w:pPr>
+        <w:ind w:left="2880" w:hanging="360"/>
+      </w:pPr>
+    </w:lvl>
+    <w:lvl w:ilvl="4" w:tplc="040C0019" w:tentative="1">
+      <w:start w:val="1"/>
+      <w:numFmt w:val="lowerLetter"/>
+      <w:lvlText w:val="%5."/>
+      <w:lvlJc w:val="left"/>
+      <w:pPr>
+        <w:ind w:left="3600" w:hanging="360"/>
+      </w:pPr>
+    </w:lvl>
+    <w:lvl w:ilvl="5" w:tplc="040C001B" w:tentative="1">
+      <w:start w:val="1"/>
+      <w:numFmt w:val="lowerRoman"/>
+      <w:lvlText w:val="%6."/>
+      <w:lvlJc w:val="right"/>
+      <w:pPr>
+        <w:ind w:left="4320" w:hanging="180"/>
+      </w:pPr>
+    </w:lvl>
+    <w:lvl w:ilvl="6" w:tplc="040C000F" w:tentative="1">
+      <w:start w:val="1"/>
+      <w:numFmt w:val="decimal"/>
+      <w:lvlText w:val="%7."/>
+      <w:lvlJc w:val="left"/>
+      <w:pPr>
+        <w:ind w:left="5040" w:hanging="360"/>
+      </w:pPr>
+    </w:lvl>
+    <w:lvl w:ilvl="7" w:tplc="040C0019" w:tentative="1">
+      <w:start w:val="1"/>
+      <w:numFmt w:val="lowerLetter"/>
+      <w:lvlText w:val="%8."/>
+      <w:lvlJc w:val="left"/>
+      <w:pPr>
+        <w:ind w:left="5760" w:hanging="360"/>
+      </w:pPr>
+    </w:lvl>
+    <w:lvl w:ilvl="8" w:tplc="040C001B" w:tentative="1">
+      <w:start w:val="1"/>
+      <w:numFmt w:val="lowerRoman"/>
+      <w:lvlText w:val="%9."/>
+      <w:lvlJc w:val="right"/>
+      <w:pPr>
+        <w:ind w:left="6480" w:hanging="180"/>
+      </w:pPr>
+    </w:lvl>
+  </w:abstractNum>
+  <w:abstractNum w:abstractNumId="7" w15:restartNumberingAfterBreak="0">
+    <w:nsid w:val="6DE40DC6"/>
+    <w:multiLevelType w:val="hybridMultilevel"/>
+    <w:tmpl w:val="5712C1FE"/>
+    <w:lvl w:ilvl="0" w:tplc="040C000F">
+      <w:start w:val="1"/>
+      <w:numFmt w:val="decimal"/>
+      <w:lvlText w:val="%1."/>
+      <w:lvlJc w:val="left"/>
+      <w:pPr>
+        <w:ind w:left="720" w:hanging="360"/>
+      </w:pPr>
+    </w:lvl>
+    <w:lvl w:ilvl="1" w:tplc="040C0019" w:tentative="1">
+      <w:start w:val="1"/>
+      <w:numFmt w:val="lowerLetter"/>
+      <w:lvlText w:val="%2."/>
+      <w:lvlJc w:val="left"/>
+      <w:pPr>
+        <w:ind w:left="1440" w:hanging="360"/>
+      </w:pPr>
+    </w:lvl>
+    <w:lvl w:ilvl="2" w:tplc="040C001B" w:tentative="1">
+      <w:start w:val="1"/>
+      <w:numFmt w:val="lowerRoman"/>
+      <w:lvlText w:val="%3."/>
+      <w:lvlJc w:val="right"/>
+      <w:pPr>
+        <w:ind w:left="2160" w:hanging="180"/>
+      </w:pPr>
+    </w:lvl>
+    <w:lvl w:ilvl="3" w:tplc="040C000F" w:tentative="1">
+      <w:start w:val="1"/>
+      <w:numFmt w:val="decimal"/>
+      <w:lvlText w:val="%4."/>
+      <w:lvlJc w:val="left"/>
+      <w:pPr>
+        <w:ind w:left="2880" w:hanging="360"/>
+      </w:pPr>
+    </w:lvl>
+    <w:lvl w:ilvl="4" w:tplc="040C0019" w:tentative="1">
+      <w:start w:val="1"/>
+      <w:numFmt w:val="lowerLetter"/>
+      <w:lvlText w:val="%5."/>
+      <w:lvlJc w:val="left"/>
+      <w:pPr>
+        <w:ind w:left="3600" w:hanging="360"/>
+      </w:pPr>
+    </w:lvl>
+    <w:lvl w:ilvl="5" w:tplc="040C001B" w:tentative="1">
+      <w:start w:val="1"/>
+      <w:numFmt w:val="lowerRoman"/>
+      <w:lvlText w:val="%6."/>
+      <w:lvlJc w:val="right"/>
+      <w:pPr>
+        <w:ind w:left="4320" w:hanging="180"/>
+      </w:pPr>
+    </w:lvl>
+    <w:lvl w:ilvl="6" w:tplc="040C000F" w:tentative="1">
+      <w:start w:val="1"/>
+      <w:numFmt w:val="decimal"/>
+      <w:lvlText w:val="%7."/>
+      <w:lvlJc w:val="left"/>
+      <w:pPr>
+        <w:ind w:left="5040" w:hanging="360"/>
+      </w:pPr>
+    </w:lvl>
+    <w:lvl w:ilvl="7" w:tplc="040C0019" w:tentative="1">
+      <w:start w:val="1"/>
+      <w:numFmt w:val="lowerLetter"/>
+      <w:lvlText w:val="%8."/>
+      <w:lvlJc w:val="left"/>
+      <w:pPr>
+        <w:ind w:left="5760" w:hanging="360"/>
+      </w:pPr>
+    </w:lvl>
+    <w:lvl w:ilvl="8" w:tplc="040C001B" w:tentative="1">
+      <w:start w:val="1"/>
+      <w:numFmt w:val="lowerRoman"/>
+      <w:lvlText w:val="%9."/>
+      <w:lvlJc w:val="right"/>
+      <w:pPr>
+        <w:ind w:left="6480" w:hanging="180"/>
+      </w:pPr>
+    </w:lvl>
+  </w:abstractNum>
+  <w:num w:numId="1">
+    <w:abstractNumId w:val="4"/>
+  </w:num>
+  <w:num w:numId="2">
+    <w:abstractNumId w:val="5"/>
+  </w:num>
+  <w:num w:numId="3">
+    <w:abstractNumId w:val="6"/>
+  </w:num>
+  <w:num w:numId="4">
+    <w:abstractNumId w:val="3"/>
+  </w:num>
+  <w:num w:numId="5">
+    <w:abstractNumId w:val="0"/>
+  </w:num>
+  <w:num w:numId="6">
+    <w:abstractNumId w:val="7"/>
+  </w:num>
+  <w:num w:numId="7">
+    <w:abstractNumId w:val="1"/>
+  </w:num>
+  <w:num w:numId="8">
+    <w:abstractNumId w:val="2"/>
+  </w:num>
+</w:numbering>
 </file>
 
 <file path=word/styles.xml><?xml version="1.0" encoding="utf-8"?>
@@ -866,6 +2929,44 @@
       <w:szCs w:val="26"/>
     </w:rPr>
   </w:style>
+  <w:style w:type="paragraph" w:styleId="NormalWeb">
+    <w:name w:val="Normal (Web)"/>
+    <w:basedOn w:val="Normal"/>
+    <w:uiPriority w:val="99"/>
+    <w:unhideWhenUsed/>
+    <w:rsid w:val="00D4486C"/>
+    <w:pPr>
+      <w:spacing w:before="100" w:beforeAutospacing="1" w:after="100" w:afterAutospacing="1" w:line="240" w:lineRule="auto"/>
+    </w:pPr>
+    <w:rPr>
+      <w:rFonts w:ascii="Times New Roman" w:eastAsia="Times New Roman" w:hAnsi="Times New Roman" w:cs="Times New Roman"/>
+      <w:sz w:val="24"/>
+      <w:szCs w:val="24"/>
+      <w:lang w:eastAsia="fr-FR"/>
+    </w:rPr>
+  </w:style>
+  <w:style w:type="character" w:styleId="lev">
+    <w:name w:val="Strong"/>
+    <w:basedOn w:val="Policepardfaut"/>
+    <w:uiPriority w:val="22"/>
+    <w:qFormat/>
+    <w:rsid w:val="00D4486C"/>
+    <w:rPr>
+      <w:b/>
+      <w:bCs/>
+    </w:rPr>
+  </w:style>
+  <w:style w:type="paragraph" w:styleId="Paragraphedeliste">
+    <w:name w:val="List Paragraph"/>
+    <w:basedOn w:val="Normal"/>
+    <w:uiPriority w:val="34"/>
+    <w:qFormat/>
+    <w:rsid w:val="008B31C3"/>
+    <w:pPr>
+      <w:ind w:left="720"/>
+      <w:contextualSpacing/>
+    </w:pPr>
+  </w:style>
 </w:styles>
 </file>
 

</xml_diff>